<commit_message>
6 дек 2022 г. 14:41:28
</commit_message>
<xml_diff>
--- a/то_чем_я_никогда_больше_не_буду_заниматься_в_этой_жизни/ОТЧЕТ_№3.docx
+++ b/то_чем_я_никогда_больше_не_буду_заниматься_в_этой_жизни/ОТЧЕТ_№3.docx
@@ -640,7 +640,15 @@
           <w:sz w:val="28"/>
           <w:szCs w:val="28"/>
         </w:rPr>
-        <w:t xml:space="preserve">Зачетная книжка № </w:t>
+        <w:t>Зачетная книжка №</w:t>
+      </w:r>
+      <w:r>
+        <w:rPr>
+          <w:rFonts w:ascii="TimesNewRomanPSMT" w:hAnsi="TimesNewRomanPSMT" w:cs="TimesNewRomanPSMT"/>
+          <w:sz w:val="28"/>
+          <w:szCs w:val="28"/>
+        </w:rPr>
+        <w:t xml:space="preserve"> Кс-</w:t>
       </w:r>
       <w:r>
         <w:rPr>
@@ -991,15 +999,7 @@
                 <w:color w:val="000000"/>
                 <w:lang w:eastAsia="ru-RU"/>
               </w:rPr>
-              <w:t>Ф</w:t>
-            </w:r>
-            <w:r>
-              <w:rPr>
-                <w:rFonts w:ascii="Calibri" w:eastAsia="Times New Roman" w:hAnsi="Calibri" w:cs="Calibri"/>
-                <w:color w:val="000000"/>
-                <w:lang w:eastAsia="ru-RU"/>
-              </w:rPr>
-              <w:t>из</w:t>
+              <w:t>Физ</w:t>
             </w:r>
             <w:r>
               <w:rPr>
@@ -2787,7 +2787,79 @@
           <w:sz w:val="28"/>
           <w:szCs w:val="28"/>
         </w:rPr>
-        <w:t>примерно одинаковое в диапазоне 1400-1800 ккал и есть умеренная физ. нагрузка каждые несколько дней. Норма калорий с учетом физ.нагрузки полностью восполняется, поэтому вес менялся очень незначительно 52,0-52,1 кг, а также не было резких изменений в количестве потребляемых калорий и интенсивных физ. нагрузок.</w:t>
+        <w:t>примерно одинаковое в диапазоне 1400-1800 ккал и есть умеренная физ. нагрузка каждые несколько дней. Норма калорий с учетом физ.нагруз</w:t>
+      </w:r>
+      <w:r>
+        <w:rPr>
+          <w:rFonts w:ascii="TimesNewRomanPSMT" w:hAnsi="TimesNewRomanPSMT" w:cs="TimesNewRomanPSMT"/>
+          <w:noProof/>
+          <w:sz w:val="28"/>
+          <w:szCs w:val="28"/>
+        </w:rPr>
+        <w:t>ок</w:t>
+      </w:r>
+      <w:r>
+        <w:rPr>
+          <w:rFonts w:ascii="TimesNewRomanPSMT" w:hAnsi="TimesNewRomanPSMT" w:cs="TimesNewRomanPSMT"/>
+          <w:noProof/>
+          <w:sz w:val="28"/>
+          <w:szCs w:val="28"/>
+        </w:rPr>
+        <w:t xml:space="preserve"> полностью восполняется, </w:t>
+      </w:r>
+      <w:r>
+        <w:rPr>
+          <w:rFonts w:ascii="TimesNewRomanPSMT" w:hAnsi="TimesNewRomanPSMT" w:cs="TimesNewRomanPSMT"/>
+          <w:noProof/>
+          <w:sz w:val="28"/>
+          <w:szCs w:val="28"/>
+        </w:rPr>
+        <w:t>также</w:t>
+      </w:r>
+      <w:r>
+        <w:rPr>
+          <w:rFonts w:ascii="TimesNewRomanPSMT" w:hAnsi="TimesNewRomanPSMT" w:cs="TimesNewRomanPSMT"/>
+          <w:noProof/>
+          <w:sz w:val="28"/>
+          <w:szCs w:val="28"/>
+        </w:rPr>
+        <w:t xml:space="preserve"> не было резких изменений в количестве потребляемых калорий и интенсивных физ. нагрузок</w:t>
+      </w:r>
+      <w:r>
+        <w:rPr>
+          <w:rFonts w:ascii="TimesNewRomanPSMT" w:hAnsi="TimesNewRomanPSMT" w:cs="TimesNewRomanPSMT"/>
+          <w:noProof/>
+          <w:sz w:val="28"/>
+          <w:szCs w:val="28"/>
+        </w:rPr>
+        <w:t>,</w:t>
+      </w:r>
+      <w:r>
+        <w:rPr>
+          <w:rFonts w:ascii="TimesNewRomanPSMT" w:hAnsi="TimesNewRomanPSMT" w:cs="TimesNewRomanPSMT"/>
+          <w:noProof/>
+          <w:sz w:val="28"/>
+          <w:szCs w:val="28"/>
+        </w:rPr>
+        <w:t xml:space="preserve"> </w:t>
+      </w:r>
+      <w:r>
+        <w:rPr>
+          <w:rFonts w:ascii="TimesNewRomanPSMT" w:hAnsi="TimesNewRomanPSMT" w:cs="TimesNewRomanPSMT"/>
+          <w:noProof/>
+          <w:sz w:val="28"/>
+          <w:szCs w:val="28"/>
+        </w:rPr>
+        <w:t>поэтому вес менялся очень незначительно 52,0-52,1 кг</w:t>
+      </w:r>
+      <w:r>
+        <w:rPr>
+          <w:rFonts w:ascii="TimesNewRomanPSMT" w:hAnsi="TimesNewRomanPSMT" w:cs="TimesNewRomanPSMT"/>
+          <w:noProof/>
+          <w:sz w:val="28"/>
+          <w:szCs w:val="28"/>
+        </w:rPr>
+        <w:t>.</w:t>
       </w:r>
     </w:p>
     <w:sectPr>

</xml_diff>